<commit_message>
feat: pushing code changes? not sure where these came from
</commit_message>
<xml_diff>
--- a/CoverLetter.docx
+++ b/CoverLetter.docx
@@ -17,7 +17,23 @@
           <w:sz w:val="22"/>
           <w:szCs w:val="22"/>
         </w:rPr>
-        <w:t>Aug 4</w:t>
+        <w:t>June</w:t>
+      </w:r>
+      <w:r>
+        <w:rPr>
+          <w:rFonts w:ascii="Helvetica" w:hAnsi="Helvetica"/>
+          <w:sz w:val="22"/>
+          <w:szCs w:val="22"/>
+        </w:rPr>
+        <w:t xml:space="preserve"> </w:t>
+      </w:r>
+      <w:r>
+        <w:rPr>
+          <w:rFonts w:ascii="Helvetica" w:hAnsi="Helvetica"/>
+          <w:sz w:val="22"/>
+          <w:szCs w:val="22"/>
+        </w:rPr>
+        <w:t>12</w:t>
       </w:r>
       <w:r>
         <w:rPr>
@@ -34,7 +50,15 @@
           <w:sz w:val="22"/>
           <w:szCs w:val="22"/>
         </w:rPr>
-        <w:t>, 2023</w:t>
+        <w:t>, 202</w:t>
+      </w:r>
+      <w:r>
+        <w:rPr>
+          <w:rFonts w:ascii="Helvetica" w:hAnsi="Helvetica"/>
+          <w:sz w:val="22"/>
+          <w:szCs w:val="22"/>
+        </w:rPr>
+        <w:t>4</w:t>
       </w:r>
     </w:p>
     <w:p>
@@ -127,7 +151,27 @@
           <w:szCs w:val="22"/>
           <w:shd w:val="clear" w:color="auto" w:fill="FFFFFF"/>
         </w:rPr>
-        <w:t>Steinmetz Lab</w:t>
+        <w:t>International Brain Laboratory</w:t>
+      </w:r>
+      <w:r>
+        <w:rPr>
+          <w:rFonts w:ascii="Helvetica" w:hAnsi="Helvetica"/>
+          <w:color w:val="333333"/>
+          <w:sz w:val="22"/>
+          <w:szCs w:val="22"/>
+          <w:shd w:val="clear" w:color="auto" w:fill="FFFFFF"/>
+        </w:rPr>
+        <w:t xml:space="preserve"> &amp; </w:t>
+      </w:r>
+      <w:r>
+        <w:rPr>
+          <w:rFonts w:ascii="Helvetica" w:hAnsi="Helvetica"/>
+          <w:color w:val="333333"/>
+          <w:sz w:val="22"/>
+          <w:szCs w:val="22"/>
+          <w:shd w:val="clear" w:color="auto" w:fill="FFFFFF"/>
+        </w:rPr>
+        <w:t>Department of Biological Structure</w:t>
       </w:r>
       <w:r>
         <w:rPr>
@@ -146,7 +190,7 @@
           <w:szCs w:val="22"/>
           <w:shd w:val="clear" w:color="auto" w:fill="FFFFFF"/>
         </w:rPr>
-        <w:t>Department of Biological Structure</w:t>
+        <w:t>University of Washington</w:t>
       </w:r>
       <w:r>
         <w:rPr>
@@ -163,16 +207,6 @@
           <w:color w:val="333333"/>
           <w:sz w:val="22"/>
           <w:szCs w:val="22"/>
-          <w:shd w:val="clear" w:color="auto" w:fill="FFFFFF"/>
-        </w:rPr>
-        <w:t>University of Washington</w:t>
-      </w:r>
-      <w:r>
-        <w:rPr>
-          <w:rFonts w:ascii="Helvetica" w:hAnsi="Helvetica"/>
-          <w:color w:val="333333"/>
-          <w:sz w:val="22"/>
-          <w:szCs w:val="22"/>
         </w:rPr>
         <w:br/>
       </w:r>
@@ -182,15 +216,6 @@
           <w:color w:val="333333"/>
           <w:sz w:val="22"/>
           <w:szCs w:val="22"/>
-        </w:rPr>
-        <w:br/>
-      </w:r>
-      <w:r>
-        <w:rPr>
-          <w:rFonts w:ascii="Helvetica" w:hAnsi="Helvetica"/>
-          <w:color w:val="333333"/>
-          <w:sz w:val="22"/>
-          <w:szCs w:val="22"/>
           <w:shd w:val="clear" w:color="auto" w:fill="FFFFFF"/>
         </w:rPr>
         <w:t xml:space="preserve">Please find enclosed our manuscript </w:t>
@@ -213,7 +238,7 @@
           <w:szCs w:val="22"/>
           <w:shd w:val="clear" w:color="auto" w:fill="FFFFFF"/>
         </w:rPr>
-        <w:t>Pinpoint: trajectory planning for multi-probe electrophysiology and injections in an interactive web-based 3D environment</w:t>
+        <w:t>Interactive data exploration websites for large-scale electrophysiology</w:t>
       </w:r>
       <w:r>
         <w:rPr>
@@ -272,128 +297,35 @@
     </w:p>
     <w:p>
       <w:pPr>
-        <w:ind w:right="1080" w:firstLine="720"/>
-        <w:rPr>
-          <w:rFonts w:ascii="Helvetica" w:hAnsi="Helvetica"/>
-          <w:color w:val="333333"/>
-          <w:sz w:val="22"/>
-          <w:szCs w:val="22"/>
-          <w:shd w:val="clear" w:color="auto" w:fill="FFFFFF"/>
-        </w:rPr>
-      </w:pPr>
-      <w:r>
-        <w:rPr>
-          <w:rFonts w:ascii="Helvetica" w:hAnsi="Helvetica"/>
-          <w:color w:val="333333"/>
-          <w:sz w:val="22"/>
-          <w:szCs w:val="22"/>
-          <w:shd w:val="clear" w:color="auto" w:fill="FFFFFF"/>
-        </w:rPr>
-        <w:t xml:space="preserve">Neuroscience has increasingly shifted from studying the properties of individual neurons and regions to investigating the dynamics of complex interconnected brain-wide networks. This shift has been possible thanks to improvements in electrophysiology recording equipment, which have enabled researchers to record brain-wide neural activity from rodents. While </w:t>
-      </w:r>
-      <w:r>
-        <w:rPr>
-          <w:rFonts w:ascii="Helvetica" w:hAnsi="Helvetica"/>
-          <w:color w:val="333333"/>
-          <w:sz w:val="22"/>
-          <w:szCs w:val="22"/>
-          <w:shd w:val="clear" w:color="auto" w:fill="FFFFFF"/>
-        </w:rPr>
-        <w:t>such</w:t>
-      </w:r>
-      <w:r>
-        <w:rPr>
-          <w:rFonts w:ascii="Helvetica" w:hAnsi="Helvetica"/>
-          <w:color w:val="333333"/>
-          <w:sz w:val="22"/>
-          <w:szCs w:val="22"/>
-          <w:shd w:val="clear" w:color="auto" w:fill="FFFFFF"/>
-        </w:rPr>
-        <w:t xml:space="preserve"> data sets </w:t>
-      </w:r>
-      <w:r>
-        <w:rPr>
-          <w:rFonts w:ascii="Helvetica" w:hAnsi="Helvetica"/>
-          <w:color w:val="333333"/>
-          <w:sz w:val="22"/>
-          <w:szCs w:val="22"/>
-          <w:shd w:val="clear" w:color="auto" w:fill="FFFFFF"/>
-        </w:rPr>
-        <w:t>provide</w:t>
-      </w:r>
-      <w:r>
-        <w:rPr>
-          <w:rFonts w:ascii="Helvetica" w:hAnsi="Helvetica"/>
-          <w:color w:val="333333"/>
-          <w:sz w:val="22"/>
-          <w:szCs w:val="22"/>
-          <w:shd w:val="clear" w:color="auto" w:fill="FFFFFF"/>
-        </w:rPr>
-        <w:t xml:space="preserve"> unprecedented access to the dynamics of the brain, performing these experiments remains difficult. </w:t>
-      </w:r>
-      <w:r>
-        <w:rPr>
-          <w:rFonts w:ascii="Helvetica" w:hAnsi="Helvetica"/>
-          <w:color w:val="333333"/>
-          <w:sz w:val="22"/>
-          <w:szCs w:val="22"/>
-          <w:shd w:val="clear" w:color="auto" w:fill="FFFFFF"/>
-        </w:rPr>
-        <w:t>Among</w:t>
-      </w:r>
-      <w:r>
-        <w:rPr>
-          <w:rFonts w:ascii="Helvetica" w:hAnsi="Helvetica"/>
-          <w:color w:val="333333"/>
-          <w:sz w:val="22"/>
-          <w:szCs w:val="22"/>
-          <w:shd w:val="clear" w:color="auto" w:fill="FFFFFF"/>
-        </w:rPr>
-        <w:t xml:space="preserve"> the difficulties researchers encounter is the complexity of planning trajectories for multiple electrophysiology probes and executing these recording plans in an efficient and reproducible manner.</w:t>
-      </w:r>
-    </w:p>
-    <w:p>
-      <w:pPr>
-        <w:ind w:right="1080" w:firstLine="720"/>
-        <w:rPr>
-          <w:rFonts w:ascii="Helvetica" w:hAnsi="Helvetica"/>
-          <w:color w:val="333333"/>
-          <w:sz w:val="22"/>
-          <w:szCs w:val="22"/>
-          <w:shd w:val="clear" w:color="auto" w:fill="FFFFFF"/>
-        </w:rPr>
-      </w:pPr>
-    </w:p>
-    <w:p>
-      <w:pPr>
-        <w:ind w:right="1080" w:firstLine="720"/>
-        <w:rPr>
-          <w:rFonts w:ascii="Helvetica" w:hAnsi="Helvetica"/>
-          <w:color w:val="333333"/>
-          <w:sz w:val="22"/>
-          <w:szCs w:val="22"/>
-          <w:shd w:val="clear" w:color="auto" w:fill="FFFFFF"/>
-        </w:rPr>
-      </w:pPr>
-      <w:r>
-        <w:rPr>
-          <w:rFonts w:ascii="Helvetica" w:hAnsi="Helvetica"/>
-          <w:color w:val="333333"/>
-          <w:sz w:val="22"/>
-          <w:szCs w:val="22"/>
-          <w:shd w:val="clear" w:color="auto" w:fill="FFFFFF"/>
-        </w:rPr>
-        <w:t xml:space="preserve">Here we present </w:t>
-      </w:r>
-      <w:r>
-        <w:rPr>
-          <w:rFonts w:ascii="Helvetica" w:hAnsi="Helvetica"/>
-          <w:color w:val="333333"/>
-          <w:sz w:val="22"/>
-          <w:szCs w:val="22"/>
-          <w:shd w:val="clear" w:color="auto" w:fill="FFFFFF"/>
-        </w:rPr>
-        <w:t>“</w:t>
+        <w:ind w:right="1080"/>
+        <w:rPr>
+          <w:rFonts w:ascii="Helvetica" w:hAnsi="Helvetica"/>
+          <w:color w:val="333333"/>
+          <w:sz w:val="22"/>
+          <w:szCs w:val="22"/>
+          <w:shd w:val="clear" w:color="auto" w:fill="FFFFFF"/>
+        </w:rPr>
+      </w:pPr>
+      <w:r>
+        <w:rPr>
+          <w:rFonts w:ascii="Helvetica" w:hAnsi="Helvetica"/>
+          <w:color w:val="333333"/>
+          <w:sz w:val="22"/>
+          <w:szCs w:val="22"/>
+          <w:shd w:val="clear" w:color="auto" w:fill="FFFFFF"/>
+        </w:rPr>
+        <w:tab/>
+        <w:t>Neuroscience datasets have massively increased in scale over the past five years with the arrival of large-scale data collection, including our platform projects at the International Brain Laboratory</w:t>
+      </w:r>
+      <w:r>
+        <w:rPr>
+          <w:rFonts w:ascii="Helvetica" w:hAnsi="Helvetica"/>
+          <w:color w:val="333333"/>
+          <w:sz w:val="22"/>
+          <w:szCs w:val="22"/>
+          <w:shd w:val="clear" w:color="auto" w:fill="FFFFFF"/>
+        </w:rPr>
+        <w:t xml:space="preserve"> (e.g. our </w:t>
       </w:r>
       <w:hyperlink r:id="rId7" w:history="1">
         <w:r>
@@ -404,7 +336,382 @@
             <w:szCs w:val="22"/>
             <w:shd w:val="clear" w:color="auto" w:fill="FFFFFF"/>
           </w:rPr>
-          <w:t>Pin</w:t>
+          <w:t xml:space="preserve">behavioral project </w:t>
+        </w:r>
+      </w:hyperlink>
+      <w:r>
+        <w:rPr>
+          <w:rFonts w:ascii="Helvetica" w:hAnsi="Helvetica"/>
+          <w:color w:val="333333"/>
+          <w:sz w:val="22"/>
+          <w:szCs w:val="22"/>
+          <w:shd w:val="clear" w:color="auto" w:fill="FFFFFF"/>
+        </w:rPr>
+        <w:t xml:space="preserve">and </w:t>
+      </w:r>
+      <w:hyperlink r:id="rId8" w:history="1">
+        <w:r>
+          <w:rPr>
+            <w:rStyle w:val="Hyperlink"/>
+            <w:rFonts w:ascii="Helvetica" w:hAnsi="Helvetica"/>
+            <w:sz w:val="22"/>
+            <w:szCs w:val="22"/>
+            <w:shd w:val="clear" w:color="auto" w:fill="FFFFFF"/>
+          </w:rPr>
+          <w:t xml:space="preserve">brain-wide map </w:t>
+        </w:r>
+      </w:hyperlink>
+      <w:r>
+        <w:rPr>
+          <w:rFonts w:ascii="Helvetica" w:hAnsi="Helvetica"/>
+          <w:color w:val="333333"/>
+          <w:sz w:val="22"/>
+          <w:szCs w:val="22"/>
+          <w:shd w:val="clear" w:color="auto" w:fill="FFFFFF"/>
+        </w:rPr>
+        <w:t>project)</w:t>
+      </w:r>
+      <w:r>
+        <w:rPr>
+          <w:rFonts w:ascii="Helvetica" w:hAnsi="Helvetica"/>
+          <w:color w:val="333333"/>
+          <w:sz w:val="22"/>
+          <w:szCs w:val="22"/>
+          <w:shd w:val="clear" w:color="auto" w:fill="FFFFFF"/>
+        </w:rPr>
+        <w:t>. Dedicated research software engineers make it possible to pre-process, store, and analyze these massive datasets</w:t>
+      </w:r>
+      <w:r>
+        <w:rPr>
+          <w:rFonts w:ascii="Helvetica" w:hAnsi="Helvetica"/>
+          <w:color w:val="333333"/>
+          <w:sz w:val="22"/>
+          <w:szCs w:val="22"/>
+          <w:shd w:val="clear" w:color="auto" w:fill="FFFFFF"/>
+        </w:rPr>
+        <w:t xml:space="preserve"> for access from both internal and external researchers</w:t>
+      </w:r>
+      <w:r>
+        <w:rPr>
+          <w:rFonts w:ascii="Helvetica" w:hAnsi="Helvetica"/>
+          <w:color w:val="333333"/>
+          <w:sz w:val="22"/>
+          <w:szCs w:val="22"/>
+          <w:shd w:val="clear" w:color="auto" w:fill="FFFFFF"/>
+        </w:rPr>
+        <w:t xml:space="preserve"> through data </w:t>
+      </w:r>
+      <w:proofErr w:type="spellStart"/>
+      <w:r>
+        <w:rPr>
+          <w:rFonts w:ascii="Helvetica" w:hAnsi="Helvetica"/>
+          <w:color w:val="333333"/>
+          <w:sz w:val="22"/>
+          <w:szCs w:val="22"/>
+          <w:shd w:val="clear" w:color="auto" w:fill="FFFFFF"/>
+        </w:rPr>
+        <w:t xml:space="preserve">archives, </w:t>
+      </w:r>
+      <w:proofErr w:type="spellEnd"/>
+      <w:r>
+        <w:rPr>
+          <w:rFonts w:ascii="Helvetica" w:hAnsi="Helvetica"/>
+          <w:color w:val="333333"/>
+          <w:sz w:val="22"/>
+          <w:szCs w:val="22"/>
+          <w:shd w:val="clear" w:color="auto" w:fill="FFFFFF"/>
+        </w:rPr>
+        <w:t>standardized data formats (e.g. NWB), and application programming interfaces</w:t>
+      </w:r>
+      <w:r>
+        <w:rPr>
+          <w:rFonts w:ascii="Helvetica" w:hAnsi="Helvetica"/>
+          <w:color w:val="333333"/>
+          <w:sz w:val="22"/>
+          <w:szCs w:val="22"/>
+          <w:shd w:val="clear" w:color="auto" w:fill="FFFFFF"/>
+        </w:rPr>
+        <w:t>.</w:t>
+      </w:r>
+      <w:r>
+        <w:rPr>
+          <w:rFonts w:ascii="Helvetica" w:hAnsi="Helvetica"/>
+          <w:color w:val="333333"/>
+          <w:sz w:val="22"/>
+          <w:szCs w:val="22"/>
+          <w:shd w:val="clear" w:color="auto" w:fill="FFFFFF"/>
+        </w:rPr>
+        <w:t xml:space="preserve"> Despite these efforts</w:t>
+      </w:r>
+      <w:r>
+        <w:rPr>
+          <w:rFonts w:ascii="Helvetica" w:hAnsi="Helvetica"/>
+          <w:color w:val="333333"/>
+          <w:sz w:val="22"/>
+          <w:szCs w:val="22"/>
+          <w:shd w:val="clear" w:color="auto" w:fill="FFFFFF"/>
+        </w:rPr>
+        <w:t>,</w:t>
+      </w:r>
+      <w:r>
+        <w:rPr>
+          <w:rFonts w:ascii="Helvetica" w:hAnsi="Helvetica"/>
+          <w:color w:val="333333"/>
+          <w:sz w:val="22"/>
+          <w:szCs w:val="22"/>
+          <w:shd w:val="clear" w:color="auto" w:fill="FFFFFF"/>
+        </w:rPr>
+        <w:t xml:space="preserve"> relatively little attention </w:t>
+      </w:r>
+      <w:r>
+        <w:rPr>
+          <w:rFonts w:ascii="Helvetica" w:hAnsi="Helvetica"/>
+          <w:color w:val="333333"/>
+          <w:sz w:val="22"/>
+          <w:szCs w:val="22"/>
+          <w:shd w:val="clear" w:color="auto" w:fill="FFFFFF"/>
+        </w:rPr>
+        <w:t>and</w:t>
+      </w:r>
+      <w:r>
+        <w:rPr>
+          <w:rFonts w:ascii="Helvetica" w:hAnsi="Helvetica"/>
+          <w:color w:val="333333"/>
+          <w:sz w:val="22"/>
+          <w:szCs w:val="22"/>
+          <w:shd w:val="clear" w:color="auto" w:fill="FFFFFF"/>
+        </w:rPr>
+        <w:t xml:space="preserve"> resources </w:t>
+      </w:r>
+      <w:r>
+        <w:rPr>
+          <w:rFonts w:ascii="Helvetica" w:hAnsi="Helvetica"/>
+          <w:color w:val="333333"/>
+          <w:sz w:val="22"/>
+          <w:szCs w:val="22"/>
+          <w:shd w:val="clear" w:color="auto" w:fill="FFFFFF"/>
+        </w:rPr>
+        <w:t>ha</w:t>
+      </w:r>
+      <w:r>
+        <w:rPr>
+          <w:rFonts w:ascii="Helvetica" w:hAnsi="Helvetica"/>
+          <w:color w:val="333333"/>
+          <w:sz w:val="22"/>
+          <w:szCs w:val="22"/>
+          <w:shd w:val="clear" w:color="auto" w:fill="FFFFFF"/>
+        </w:rPr>
+        <w:t>ve</w:t>
+      </w:r>
+      <w:r>
+        <w:rPr>
+          <w:rFonts w:ascii="Helvetica" w:hAnsi="Helvetica"/>
+          <w:color w:val="333333"/>
+          <w:sz w:val="22"/>
+          <w:szCs w:val="22"/>
+          <w:shd w:val="clear" w:color="auto" w:fill="FFFFFF"/>
+        </w:rPr>
+        <w:t xml:space="preserve"> been put toward</w:t>
+      </w:r>
+      <w:r>
+        <w:rPr>
+          <w:rFonts w:ascii="Helvetica" w:hAnsi="Helvetica"/>
+          <w:color w:val="333333"/>
+          <w:sz w:val="22"/>
+          <w:szCs w:val="22"/>
+          <w:shd w:val="clear" w:color="auto" w:fill="FFFFFF"/>
+        </w:rPr>
+        <w:t xml:space="preserve"> supporting</w:t>
+      </w:r>
+      <w:r>
+        <w:rPr>
+          <w:rFonts w:ascii="Helvetica" w:hAnsi="Helvetica"/>
+          <w:color w:val="333333"/>
+          <w:sz w:val="22"/>
+          <w:szCs w:val="22"/>
+          <w:shd w:val="clear" w:color="auto" w:fill="FFFFFF"/>
+        </w:rPr>
+        <w:t xml:space="preserve"> </w:t>
+      </w:r>
+      <w:r>
+        <w:rPr>
+          <w:rFonts w:ascii="Helvetica" w:hAnsi="Helvetica"/>
+          <w:i/>
+          <w:iCs/>
+          <w:color w:val="333333"/>
+          <w:sz w:val="22"/>
+          <w:szCs w:val="22"/>
+          <w:shd w:val="clear" w:color="auto" w:fill="FFFFFF"/>
+        </w:rPr>
+        <w:t>data exploration</w:t>
+      </w:r>
+      <w:r>
+        <w:rPr>
+          <w:rFonts w:ascii="Helvetica" w:hAnsi="Helvetica"/>
+          <w:color w:val="333333"/>
+          <w:sz w:val="22"/>
+          <w:szCs w:val="22"/>
+          <w:shd w:val="clear" w:color="auto" w:fill="FFFFFF"/>
+        </w:rPr>
+        <w:t>. Among the difficulties researchers often cite with archives like DANDI</w:t>
+      </w:r>
+      <w:r>
+        <w:rPr>
+          <w:rFonts w:ascii="Helvetica" w:hAnsi="Helvetica"/>
+          <w:color w:val="333333"/>
+          <w:sz w:val="22"/>
+          <w:szCs w:val="22"/>
+          <w:shd w:val="clear" w:color="auto" w:fill="FFFFFF"/>
+        </w:rPr>
+        <w:t xml:space="preserve">, </w:t>
+      </w:r>
+      <w:r>
+        <w:rPr>
+          <w:rFonts w:ascii="Helvetica" w:hAnsi="Helvetica"/>
+          <w:color w:val="333333"/>
+          <w:sz w:val="22"/>
+          <w:szCs w:val="22"/>
+          <w:shd w:val="clear" w:color="auto" w:fill="FFFFFF"/>
+        </w:rPr>
+        <w:t>CRCNS</w:t>
+      </w:r>
+      <w:r>
+        <w:rPr>
+          <w:rFonts w:ascii="Helvetica" w:hAnsi="Helvetica"/>
+          <w:color w:val="333333"/>
+          <w:sz w:val="22"/>
+          <w:szCs w:val="22"/>
+          <w:shd w:val="clear" w:color="auto" w:fill="FFFFFF"/>
+        </w:rPr>
+        <w:t>,</w:t>
+      </w:r>
+      <w:r>
+        <w:rPr>
+          <w:rFonts w:ascii="Helvetica" w:hAnsi="Helvetica"/>
+          <w:color w:val="333333"/>
+          <w:sz w:val="22"/>
+          <w:szCs w:val="22"/>
+          <w:shd w:val="clear" w:color="auto" w:fill="FFFFFF"/>
+        </w:rPr>
+        <w:t xml:space="preserve"> </w:t>
+      </w:r>
+      <w:r>
+        <w:rPr>
+          <w:rFonts w:ascii="Helvetica" w:hAnsi="Helvetica"/>
+          <w:color w:val="333333"/>
+          <w:sz w:val="22"/>
+          <w:szCs w:val="22"/>
+          <w:shd w:val="clear" w:color="auto" w:fill="FFFFFF"/>
+        </w:rPr>
+        <w:t>and</w:t>
+      </w:r>
+      <w:r>
+        <w:rPr>
+          <w:rFonts w:ascii="Helvetica" w:hAnsi="Helvetica"/>
+          <w:color w:val="333333"/>
+          <w:sz w:val="22"/>
+          <w:szCs w:val="22"/>
+          <w:shd w:val="clear" w:color="auto" w:fill="FFFFFF"/>
+        </w:rPr>
+        <w:t xml:space="preserve"> Op</w:t>
+      </w:r>
+      <w:proofErr w:type="spellStart"/>
+      <w:r>
+        <w:rPr>
+          <w:rFonts w:ascii="Helvetica" w:hAnsi="Helvetica"/>
+          <w:color w:val="333333"/>
+          <w:sz w:val="22"/>
+          <w:szCs w:val="22"/>
+          <w:shd w:val="clear" w:color="auto" w:fill="FFFFFF"/>
+        </w:rPr>
+        <w:t>enNeuro</w:t>
+      </w:r>
+      <w:proofErr w:type="spellEnd"/>
+      <w:r>
+        <w:rPr>
+          <w:rFonts w:ascii="Helvetica" w:hAnsi="Helvetica"/>
+          <w:color w:val="333333"/>
+          <w:sz w:val="22"/>
+          <w:szCs w:val="22"/>
+          <w:shd w:val="clear" w:color="auto" w:fill="FFFFFF"/>
+        </w:rPr>
+        <w:t xml:space="preserve"> are that the user interface presents datasets as simple lists of files with no interactive tools for exploration.</w:t>
+      </w:r>
+    </w:p>
+    <w:p>
+      <w:pPr>
+        <w:ind w:right="1080"/>
+        <w:rPr>
+          <w:rFonts w:ascii="Helvetica" w:hAnsi="Helvetica"/>
+          <w:color w:val="333333"/>
+          <w:sz w:val="22"/>
+          <w:szCs w:val="22"/>
+          <w:shd w:val="clear" w:color="auto" w:fill="FFFFFF"/>
+        </w:rPr>
+      </w:pPr>
+    </w:p>
+    <w:p>
+      <w:pPr>
+        <w:ind w:right="1080"/>
+        <w:rPr>
+          <w:rFonts w:ascii="Helvetica" w:hAnsi="Helvetica"/>
+          <w:color w:val="333333"/>
+          <w:sz w:val="22"/>
+          <w:szCs w:val="22"/>
+          <w:shd w:val="clear" w:color="auto" w:fill="FFFFFF"/>
+        </w:rPr>
+      </w:pPr>
+      <w:r>
+        <w:rPr>
+          <w:rFonts w:ascii="Helvetica" w:hAnsi="Helvetica"/>
+          <w:color w:val="333333"/>
+          <w:sz w:val="22"/>
+          <w:szCs w:val="22"/>
+          <w:shd w:val="clear" w:color="auto" w:fill="FFFFFF"/>
+        </w:rPr>
+        <w:tab/>
+        <w:t xml:space="preserve">Here we present two data exploration websites </w:t>
+      </w:r>
+      <w:r>
+        <w:rPr>
+          <w:rFonts w:ascii="Helvetica" w:hAnsi="Helvetica"/>
+          <w:color w:val="333333"/>
+          <w:sz w:val="22"/>
+          <w:szCs w:val="22"/>
+          <w:shd w:val="clear" w:color="auto" w:fill="FFFFFF"/>
+        </w:rPr>
+        <w:t xml:space="preserve">that allow researchers to interactively discover the large-scale data acquired by the IBL. Both websites are developed on modular architectures so that outside users can also re-use the skeleton of the code for their own datasets, whether large or small. Our Data website affords users the ability to easily discover the session-level, trial-level, and individual neuron-level properties of the brain-wide map dataset, while the Atlas website acts as a kind of interactive figure. In fact, individual static figures in the brain-wide map paper directly link to interactive versions of the same data on the atlas website, </w:t>
+      </w:r>
+      <w:r>
+        <w:rPr>
+          <w:rFonts w:ascii="Helvetica" w:hAnsi="Helvetica"/>
+          <w:color w:val="333333"/>
+          <w:sz w:val="22"/>
+          <w:szCs w:val="22"/>
+          <w:shd w:val="clear" w:color="auto" w:fill="FFFFFF"/>
+        </w:rPr>
+        <w:t xml:space="preserve">for example, </w:t>
+      </w:r>
+      <w:r>
+        <w:rPr>
+          <w:rFonts w:ascii="Helvetica" w:hAnsi="Helvetica"/>
+          <w:color w:val="333333"/>
+          <w:sz w:val="22"/>
+          <w:szCs w:val="22"/>
+          <w:shd w:val="clear" w:color="auto" w:fill="FFFFFF"/>
+        </w:rPr>
+        <w:t xml:space="preserve">going to </w:t>
+      </w:r>
+      <w:hyperlink r:id="rId9" w:history="1">
+        <w:r>
+          <w:rPr>
+            <w:rStyle w:val="Hyperlink"/>
+            <w:rFonts w:ascii="Helvetica" w:hAnsi="Helvetica"/>
+            <w:sz w:val="22"/>
+            <w:szCs w:val="22"/>
+            <w:shd w:val="clear" w:color="auto" w:fill="FFFFFF"/>
+          </w:rPr>
+          <w:t>this</w:t>
         </w:r>
         <w:r>
           <w:rPr>
@@ -414,7 +721,7 @@
             <w:szCs w:val="22"/>
             <w:shd w:val="clear" w:color="auto" w:fill="FFFFFF"/>
           </w:rPr>
-          <w:t>p</w:t>
+          <w:t xml:space="preserve"> </w:t>
         </w:r>
         <w:r>
           <w:rPr>
@@ -424,7 +731,7 @@
             <w:szCs w:val="22"/>
             <w:shd w:val="clear" w:color="auto" w:fill="FFFFFF"/>
           </w:rPr>
-          <w:t>oint</w:t>
+          <w:t>link</w:t>
         </w:r>
       </w:hyperlink>
       <w:r>
@@ -435,233 +742,37 @@
           <w:szCs w:val="22"/>
           <w:shd w:val="clear" w:color="auto" w:fill="FFFFFF"/>
         </w:rPr>
-        <w:t>”,</w:t>
-      </w:r>
-      <w:r>
-        <w:rPr>
-          <w:rFonts w:ascii="Helvetica" w:hAnsi="Helvetica"/>
-          <w:color w:val="333333"/>
-          <w:sz w:val="22"/>
-          <w:szCs w:val="22"/>
-          <w:shd w:val="clear" w:color="auto" w:fill="FFFFFF"/>
-        </w:rPr>
-        <w:t xml:space="preserve"> a tool</w:t>
-      </w:r>
-      <w:r>
-        <w:rPr>
-          <w:rFonts w:ascii="Helvetica" w:hAnsi="Helvetica"/>
-          <w:color w:val="333333"/>
-          <w:sz w:val="22"/>
-          <w:szCs w:val="22"/>
-          <w:shd w:val="clear" w:color="auto" w:fill="FFFFFF"/>
-        </w:rPr>
-        <w:t xml:space="preserve"> for trajectory planning and execution of insertions</w:t>
-      </w:r>
-      <w:r>
-        <w:rPr>
-          <w:rFonts w:ascii="Helvetica" w:hAnsi="Helvetica"/>
-          <w:color w:val="333333"/>
-          <w:sz w:val="22"/>
-          <w:szCs w:val="22"/>
-          <w:shd w:val="clear" w:color="auto" w:fill="FFFFFF"/>
-        </w:rPr>
-        <w:t xml:space="preserve"> (screenshot on next page)</w:t>
-      </w:r>
-      <w:r>
-        <w:rPr>
-          <w:rFonts w:ascii="Helvetica" w:hAnsi="Helvetica"/>
-          <w:color w:val="333333"/>
-          <w:sz w:val="22"/>
-          <w:szCs w:val="22"/>
-          <w:shd w:val="clear" w:color="auto" w:fill="FFFFFF"/>
-        </w:rPr>
-        <w:t xml:space="preserve">. Pinpoint makes trajectory planning for simultaneous multi-probe recordings intuitive through </w:t>
-      </w:r>
-      <w:r>
-        <w:rPr>
-          <w:rFonts w:ascii="Helvetica" w:hAnsi="Helvetica"/>
-          <w:color w:val="333333"/>
-          <w:sz w:val="22"/>
-          <w:szCs w:val="22"/>
-          <w:shd w:val="clear" w:color="auto" w:fill="FFFFFF"/>
-        </w:rPr>
-        <w:t>a</w:t>
-      </w:r>
-      <w:r>
-        <w:rPr>
-          <w:rFonts w:ascii="Helvetica" w:hAnsi="Helvetica"/>
-          <w:color w:val="333333"/>
-          <w:sz w:val="22"/>
-          <w:szCs w:val="22"/>
-          <w:shd w:val="clear" w:color="auto" w:fill="FFFFFF"/>
-        </w:rPr>
-        <w:t xml:space="preserve"> 3D interface and accessible through browser-based access. To use Pinpoint, researchers navigate to the website (no installation needed!), add their probes, and then optimize the trajectories within the mouse Common Coordinate Framework reference atlas. </w:t>
-      </w:r>
-      <w:r>
-        <w:rPr>
-          <w:rFonts w:ascii="Helvetica" w:hAnsi="Helvetica"/>
-          <w:color w:val="333333"/>
-          <w:sz w:val="22"/>
-          <w:szCs w:val="22"/>
-          <w:shd w:val="clear" w:color="auto" w:fill="FFFFFF"/>
-        </w:rPr>
-        <w:t>Pinpoint reports</w:t>
-      </w:r>
-      <w:r>
-        <w:rPr>
-          <w:rFonts w:ascii="Helvetica" w:hAnsi="Helvetica"/>
-          <w:color w:val="333333"/>
-          <w:sz w:val="22"/>
-          <w:szCs w:val="22"/>
-          <w:shd w:val="clear" w:color="auto" w:fill="FFFFFF"/>
-        </w:rPr>
-        <w:t xml:space="preserve"> </w:t>
-      </w:r>
-      <w:r>
-        <w:rPr>
-          <w:rFonts w:ascii="Helvetica" w:hAnsi="Helvetica"/>
-          <w:color w:val="333333"/>
-          <w:sz w:val="22"/>
-          <w:szCs w:val="22"/>
-          <w:shd w:val="clear" w:color="auto" w:fill="FFFFFF"/>
-        </w:rPr>
-        <w:t xml:space="preserve">the </w:t>
-      </w:r>
-      <w:r>
-        <w:rPr>
-          <w:rFonts w:ascii="Helvetica" w:hAnsi="Helvetica"/>
-          <w:color w:val="333333"/>
-          <w:sz w:val="22"/>
-          <w:szCs w:val="22"/>
-          <w:shd w:val="clear" w:color="auto" w:fill="FFFFFF"/>
-        </w:rPr>
-        <w:t xml:space="preserve">stereotaxic coordinates </w:t>
-      </w:r>
-      <w:r>
-        <w:rPr>
-          <w:rFonts w:ascii="Helvetica" w:hAnsi="Helvetica"/>
-          <w:color w:val="333333"/>
-          <w:sz w:val="22"/>
-          <w:szCs w:val="22"/>
-          <w:shd w:val="clear" w:color="auto" w:fill="FFFFFF"/>
-        </w:rPr>
-        <w:t xml:space="preserve">necessary </w:t>
-      </w:r>
-      <w:r>
-        <w:rPr>
-          <w:rFonts w:ascii="Helvetica" w:hAnsi="Helvetica"/>
-          <w:color w:val="333333"/>
-          <w:sz w:val="22"/>
-          <w:szCs w:val="22"/>
-          <w:shd w:val="clear" w:color="auto" w:fill="FFFFFF"/>
-        </w:rPr>
-        <w:t xml:space="preserve">for performing an experimental surgery. Among Pinpoint's many features </w:t>
-      </w:r>
-      <w:proofErr w:type="gramStart"/>
-      <w:r>
-        <w:rPr>
-          <w:rFonts w:ascii="Helvetica" w:hAnsi="Helvetica"/>
-          <w:color w:val="333333"/>
-          <w:sz w:val="22"/>
-          <w:szCs w:val="22"/>
-          <w:shd w:val="clear" w:color="auto" w:fill="FFFFFF"/>
-        </w:rPr>
-        <w:t>are:</w:t>
-      </w:r>
-      <w:proofErr w:type="gramEnd"/>
-      <w:r>
-        <w:rPr>
-          <w:rFonts w:ascii="Helvetica" w:hAnsi="Helvetica"/>
-          <w:color w:val="333333"/>
-          <w:sz w:val="22"/>
-          <w:szCs w:val="22"/>
-          <w:shd w:val="clear" w:color="auto" w:fill="FFFFFF"/>
-        </w:rPr>
-        <w:t xml:space="preserve"> 3D and 2D visualizations of trajectories, multiple probe options (</w:t>
-      </w:r>
-      <w:r>
-        <w:rPr>
-          <w:rFonts w:ascii="Helvetica" w:hAnsi="Helvetica"/>
-          <w:color w:val="333333"/>
-          <w:sz w:val="22"/>
-          <w:szCs w:val="22"/>
-          <w:shd w:val="clear" w:color="auto" w:fill="FFFFFF"/>
-        </w:rPr>
-        <w:t>incl.</w:t>
-      </w:r>
-      <w:r>
-        <w:rPr>
-          <w:rFonts w:ascii="Helvetica" w:hAnsi="Helvetica"/>
-          <w:color w:val="333333"/>
-          <w:sz w:val="22"/>
-          <w:szCs w:val="22"/>
-          <w:shd w:val="clear" w:color="auto" w:fill="FFFFFF"/>
-        </w:rPr>
-        <w:t xml:space="preserve"> </w:t>
-      </w:r>
-      <w:proofErr w:type="spellStart"/>
-      <w:r>
-        <w:rPr>
-          <w:rFonts w:ascii="Helvetica" w:hAnsi="Helvetica"/>
-          <w:color w:val="333333"/>
-          <w:sz w:val="22"/>
-          <w:szCs w:val="22"/>
-          <w:shd w:val="clear" w:color="auto" w:fill="FFFFFF"/>
-        </w:rPr>
-        <w:t>Neuropixels</w:t>
-      </w:r>
-      <w:proofErr w:type="spellEnd"/>
-      <w:r>
-        <w:rPr>
-          <w:rFonts w:ascii="Helvetica" w:hAnsi="Helvetica"/>
-          <w:color w:val="333333"/>
-          <w:sz w:val="22"/>
-          <w:szCs w:val="22"/>
-          <w:shd w:val="clear" w:color="auto" w:fill="FFFFFF"/>
-        </w:rPr>
-        <w:t xml:space="preserve"> </w:t>
-      </w:r>
-      <w:r>
-        <w:rPr>
-          <w:rFonts w:ascii="Helvetica" w:hAnsi="Helvetica"/>
-          <w:color w:val="333333"/>
-          <w:sz w:val="22"/>
-          <w:szCs w:val="22"/>
-          <w:shd w:val="clear" w:color="auto" w:fill="FFFFFF"/>
-        </w:rPr>
-        <w:t>gen</w:t>
-      </w:r>
-      <w:r>
-        <w:rPr>
-          <w:rFonts w:ascii="Helvetica" w:hAnsi="Helvetica"/>
-          <w:color w:val="333333"/>
-          <w:sz w:val="22"/>
-          <w:szCs w:val="22"/>
-          <w:shd w:val="clear" w:color="auto" w:fill="FFFFFF"/>
-        </w:rPr>
-        <w:t xml:space="preserve"> 1 and 2), craniotomy planning, collision detection, reference atlas scaling to match the in vivo brain, and sharing of probe insertion plans through permanent URLs. One of Pinpoint's most powerful features is that it can connect to hardware micro-manipulators as well as data acquisition software. These features mean that experimenters can track the position of their probes live during experiments and then send that anatomical position information to their data acquisition software to be visualized alongside the raw electrophysiology data. Taken together, </w:t>
-      </w:r>
-      <w:proofErr w:type="gramStart"/>
-      <w:r>
-        <w:rPr>
-          <w:rFonts w:ascii="Helvetica" w:hAnsi="Helvetica"/>
-          <w:color w:val="333333"/>
-          <w:sz w:val="22"/>
-          <w:szCs w:val="22"/>
-          <w:shd w:val="clear" w:color="auto" w:fill="FFFFFF"/>
-        </w:rPr>
-        <w:t>all of</w:t>
-      </w:r>
-      <w:proofErr w:type="gramEnd"/>
-      <w:r>
-        <w:rPr>
-          <w:rFonts w:ascii="Helvetica" w:hAnsi="Helvetica"/>
-          <w:color w:val="333333"/>
-          <w:sz w:val="22"/>
-          <w:szCs w:val="22"/>
-          <w:shd w:val="clear" w:color="auto" w:fill="FFFFFF"/>
-        </w:rPr>
-        <w:t xml:space="preserve"> these features make Pinpoint a significant improvement in our ability as neuroscientists to plan and execute reproducible electrophysiology experiments.</w:t>
+        <w:t xml:space="preserve"> will load the </w:t>
+      </w:r>
+      <w:r>
+        <w:rPr>
+          <w:rFonts w:ascii="Helvetica" w:hAnsi="Helvetica"/>
+          <w:color w:val="333333"/>
+          <w:sz w:val="22"/>
+          <w:szCs w:val="22"/>
+          <w:shd w:val="clear" w:color="auto" w:fill="FFFFFF"/>
+        </w:rPr>
+        <w:t>stimulus response</w:t>
+      </w:r>
+      <w:r>
+        <w:rPr>
+          <w:rFonts w:ascii="Helvetica" w:hAnsi="Helvetica"/>
+          <w:color w:val="333333"/>
+          <w:sz w:val="22"/>
+          <w:szCs w:val="22"/>
+          <w:shd w:val="clear" w:color="auto" w:fill="FFFFFF"/>
+        </w:rPr>
+        <w:t xml:space="preserve"> across brain areas</w:t>
+      </w:r>
+      <w:r>
+        <w:rPr>
+          <w:rFonts w:ascii="Helvetica" w:hAnsi="Helvetica"/>
+          <w:color w:val="333333"/>
+          <w:sz w:val="22"/>
+          <w:szCs w:val="22"/>
+          <w:shd w:val="clear" w:color="auto" w:fill="FFFFFF"/>
+        </w:rPr>
+        <w:t>. This level of interactive access to such a large dataset is useful not just for exploration but also for quality control and introducing new researchers to the data during outreach events. We’re even seeing neuroscience educators using our websites in their classrooms.</w:t>
       </w:r>
     </w:p>
     <w:p>
@@ -695,7 +806,7 @@
           <w:szCs w:val="22"/>
           <w:shd w:val="clear" w:color="auto" w:fill="FFFFFF"/>
         </w:rPr>
-        <w:t xml:space="preserve">We would like to suggest the following reviewers: Mark Harnett (MIT), Dan Denman (CU Anschutz), Alex Kwan (Cornell), and Nicholas </w:t>
+        <w:t xml:space="preserve">We would like to suggest the following reviewers: Adam Tyson (UCL), Russ </w:t>
       </w:r>
       <w:proofErr w:type="spellStart"/>
       <w:r>
@@ -706,7 +817,7 @@
           <w:szCs w:val="22"/>
           <w:shd w:val="clear" w:color="auto" w:fill="FFFFFF"/>
         </w:rPr>
-        <w:t>Timme</w:t>
+        <w:t>Poldrack</w:t>
       </w:r>
       <w:proofErr w:type="spellEnd"/>
       <w:r>
@@ -717,8 +828,42 @@
           <w:szCs w:val="22"/>
           <w:shd w:val="clear" w:color="auto" w:fill="FFFFFF"/>
         </w:rPr>
-        <w:t xml:space="preserve"> (Purdue).</w:t>
-      </w:r>
+        <w:t xml:space="preserve"> (Stanford), Jeremy </w:t>
+      </w:r>
+      <w:proofErr w:type="spellStart"/>
+      <w:r>
+        <w:rPr>
+          <w:rFonts w:ascii="Helvetica" w:hAnsi="Helvetica"/>
+          <w:color w:val="333333"/>
+          <w:sz w:val="22"/>
+          <w:szCs w:val="22"/>
+          <w:shd w:val="clear" w:color="auto" w:fill="FFFFFF"/>
+        </w:rPr>
+        <w:t>Magland</w:t>
+      </w:r>
+      <w:proofErr w:type="spellEnd"/>
+      <w:r>
+        <w:rPr>
+          <w:rFonts w:ascii="Helvetica" w:hAnsi="Helvetica"/>
+          <w:color w:val="333333"/>
+          <w:sz w:val="22"/>
+          <w:szCs w:val="22"/>
+          <w:shd w:val="clear" w:color="auto" w:fill="FFFFFF"/>
+        </w:rPr>
+        <w:t xml:space="preserve"> (Flatiron Institute) and </w:t>
+      </w:r>
+    </w:p>
+    <w:p>
+      <w:pPr>
+        <w:ind w:right="1080"/>
+        <w:rPr>
+          <w:rFonts w:ascii="Helvetica" w:hAnsi="Helvetica"/>
+          <w:color w:val="333333"/>
+          <w:sz w:val="22"/>
+          <w:szCs w:val="22"/>
+          <w:shd w:val="clear" w:color="auto" w:fill="FFFFFF"/>
+        </w:rPr>
+      </w:pPr>
     </w:p>
     <w:p>
       <w:pPr>
@@ -788,7 +933,7 @@
                     <pic:cNvPicPr/>
                   </pic:nvPicPr>
                   <pic:blipFill>
-                    <a:blip r:embed="rId8" cstate="print">
+                    <a:blip r:embed="rId10" cstate="print">
                       <a:extLst>
                         <a:ext uri="{28A0092B-C50C-407E-A947-70E740481C1C}">
                           <a14:useLocalDpi xmlns:a14="http://schemas.microsoft.com/office/drawing/2010/main" val="0"/>
@@ -844,7 +989,6 @@
     </w:p>
     <w:p>
       <w:pPr>
-        <w:ind w:right="1080"/>
         <w:rPr>
           <w:rFonts w:ascii="Helvetica" w:hAnsi="Helvetica"/>
           <w:sz w:val="22"/>
@@ -860,10 +1004,10 @@
         </w:rPr>
         <w:lastRenderedPageBreak/>
         <w:drawing>
-          <wp:inline distT="0" distB="0" distL="0" distR="0" wp14:anchorId="064AF260" wp14:editId="5A41EA80">
-            <wp:extent cx="6420255" cy="3603627"/>
-            <wp:effectExtent l="0" t="0" r="6350" b="3175"/>
-            <wp:docPr id="1496431782" name="Picture 2" descr="A computer screen and a brain&#10;&#10;Description automatically generated with medium confidence"/>
+          <wp:inline distT="0" distB="0" distL="0" distR="0" wp14:anchorId="5E005EE0" wp14:editId="39123D4E">
+            <wp:extent cx="6255521" cy="3511163"/>
+            <wp:effectExtent l="25400" t="25400" r="94615" b="83185"/>
+            <wp:docPr id="1794717587" name="Picture 1" descr="A screenshot of a computer&#10;&#10;Description automatically generated"/>
             <wp:cNvGraphicFramePr>
               <a:graphicFrameLocks xmlns:a="http://schemas.openxmlformats.org/drawingml/2006/main" noChangeAspect="1"/>
             </wp:cNvGraphicFramePr>
@@ -871,11 +1015,11 @@
               <a:graphicData uri="http://schemas.openxmlformats.org/drawingml/2006/picture">
                 <pic:pic xmlns:pic="http://schemas.openxmlformats.org/drawingml/2006/picture">
                   <pic:nvPicPr>
-                    <pic:cNvPr id="1496431782" name="Picture 2" descr="A computer screen and a brain&#10;&#10;Description automatically generated with medium confidence"/>
+                    <pic:cNvPr id="1794717587" name="Picture 1" descr="A screenshot of a computer&#10;&#10;Description automatically generated"/>
                     <pic:cNvPicPr/>
                   </pic:nvPicPr>
                   <pic:blipFill>
-                    <a:blip r:embed="rId9" cstate="print">
+                    <a:blip r:embed="rId11" cstate="print">
                       <a:extLst>
                         <a:ext uri="{28A0092B-C50C-407E-A947-70E740481C1C}">
                           <a14:useLocalDpi xmlns:a14="http://schemas.microsoft.com/office/drawing/2010/main" val="0"/>
@@ -889,11 +1033,18 @@
                   <pic:spPr>
                     <a:xfrm>
                       <a:off x="0" y="0"/>
-                      <a:ext cx="6456884" cy="3624187"/>
+                      <a:ext cx="6281713" cy="3525864"/>
                     </a:xfrm>
                     <a:prstGeom prst="rect">
                       <a:avLst/>
                     </a:prstGeom>
+                    <a:effectLst>
+                      <a:outerShdw blurRad="50800" dist="38100" dir="2700000" algn="tl" rotWithShape="0">
+                        <a:prstClr val="black">
+                          <a:alpha val="40000"/>
+                        </a:prstClr>
+                      </a:outerShdw>
+                    </a:effectLst>
                   </pic:spPr>
                 </pic:pic>
               </a:graphicData>
@@ -911,16 +1062,6 @@
           <w:szCs w:val="22"/>
         </w:rPr>
       </w:pPr>
-    </w:p>
-    <w:p>
-      <w:pPr>
-        <w:ind w:right="1080"/>
-        <w:rPr>
-          <w:rFonts w:ascii="Helvetica" w:hAnsi="Helvetica"/>
-          <w:sz w:val="22"/>
-          <w:szCs w:val="22"/>
-        </w:rPr>
-      </w:pPr>
       <w:r>
         <w:rPr>
           <w:rFonts w:ascii="Helvetica" w:hAnsi="Helvetica"/>
@@ -943,44 +1084,71 @@
           <w:sz w:val="22"/>
           <w:szCs w:val="22"/>
         </w:rPr>
-        <w:t xml:space="preserve">Pinpoint website, accessible at </w:t>
-      </w:r>
-      <w:hyperlink r:id="rId10" w:history="1">
+        <w:t>Data</w:t>
+      </w:r>
+      <w:r>
+        <w:rPr>
+          <w:rFonts w:ascii="Helvetica" w:hAnsi="Helvetica"/>
+          <w:sz w:val="22"/>
+          <w:szCs w:val="22"/>
+        </w:rPr>
+        <w:t xml:space="preserve"> website, accessible at</w:t>
+      </w:r>
+      <w:r>
+        <w:t xml:space="preserve"> </w:t>
+      </w:r>
+      <w:hyperlink r:id="rId12" w:history="1">
         <w:r>
           <w:rPr>
             <w:rStyle w:val="Hyperlink"/>
-            <w:rFonts w:ascii="Helvetica" w:hAnsi="Helvetica"/>
-            <w:sz w:val="22"/>
-            <w:szCs w:val="22"/>
           </w:rPr>
-          <w:t>https://data.virtualbrainlab.org/Pinpoint/</w:t>
+          <w:t>https://viz.internationalbrainlab.org/app</w:t>
         </w:r>
       </w:hyperlink>
       <w:r>
-        <w:rPr>
-          <w:rFonts w:ascii="Helvetica" w:hAnsi="Helvetica"/>
-          <w:sz w:val="22"/>
-          <w:szCs w:val="22"/>
-        </w:rPr>
-        <w:t xml:space="preserve">. Two </w:t>
-      </w:r>
-      <w:proofErr w:type="spellStart"/>
-      <w:r>
-        <w:rPr>
-          <w:rFonts w:ascii="Helvetica" w:hAnsi="Helvetica"/>
-          <w:sz w:val="22"/>
-          <w:szCs w:val="22"/>
-        </w:rPr>
-        <w:t>Neuropixels</w:t>
-      </w:r>
-      <w:proofErr w:type="spellEnd"/>
-      <w:r>
-        <w:rPr>
-          <w:rFonts w:ascii="Helvetica" w:hAnsi="Helvetica"/>
-          <w:sz w:val="22"/>
-          <w:szCs w:val="22"/>
-        </w:rPr>
-        <w:t xml:space="preserve"> 1 probes are shown with their trajectories visible on the left side. The stereotaxic coordinate readout, necessary for performing this insertion plan in an experiment, is visible on the right side.</w:t>
+        <w:t>.</w:t>
+      </w:r>
+      <w:r>
+        <w:rPr>
+          <w:rFonts w:ascii="Helvetica" w:hAnsi="Helvetica"/>
+          <w:sz w:val="22"/>
+          <w:szCs w:val="22"/>
+        </w:rPr>
+        <w:t xml:space="preserve"> </w:t>
+      </w:r>
+      <w:r>
+        <w:rPr>
+          <w:rFonts w:ascii="Helvetica" w:hAnsi="Helvetica"/>
+          <w:sz w:val="22"/>
+          <w:szCs w:val="22"/>
+        </w:rPr>
+        <w:t xml:space="preserve">The search bar for selecting regions is visible, showing how Brain-wide map insertions can be </w:t>
+      </w:r>
+      <w:r>
+        <w:rPr>
+          <w:rFonts w:ascii="Helvetica" w:hAnsi="Helvetica"/>
+          <w:sz w:val="22"/>
+          <w:szCs w:val="22"/>
+        </w:rPr>
+        <w:t xml:space="preserve">filtered for probes going through </w:t>
+      </w:r>
+      <w:proofErr w:type="gramStart"/>
+      <w:r>
+        <w:rPr>
+          <w:rFonts w:ascii="Helvetica" w:hAnsi="Helvetica"/>
+          <w:sz w:val="22"/>
+          <w:szCs w:val="22"/>
+        </w:rPr>
+        <w:t>particular regions</w:t>
+      </w:r>
+      <w:proofErr w:type="gramEnd"/>
+      <w:r>
+        <w:rPr>
+          <w:rFonts w:ascii="Helvetica" w:hAnsi="Helvetica"/>
+          <w:sz w:val="22"/>
+          <w:szCs w:val="22"/>
+        </w:rPr>
+        <w:t>. Other figures on the website show overviews of each session, trial, and neuron recorded.</w:t>
       </w:r>
     </w:p>
     <w:p>
@@ -993,9 +1161,9 @@
       </w:pPr>
     </w:p>
     <w:sectPr>
-      <w:footerReference w:type="default" r:id="rId11"/>
-      <w:headerReference w:type="first" r:id="rId12"/>
-      <w:footerReference w:type="first" r:id="rId13"/>
+      <w:footerReference w:type="default" r:id="rId13"/>
+      <w:headerReference w:type="first" r:id="rId14"/>
+      <w:footerReference w:type="first" r:id="rId15"/>
       <w:pgSz w:w="12240" w:h="15840"/>
       <w:pgMar w:top="2520" w:right="0" w:bottom="1440" w:left="1080" w:header="720" w:footer="720" w:gutter="0"/>
       <w:cols w:space="720"/>

</xml_diff>